<commit_message>
Simplify investigation report template to concise summaries
</commit_message>
<xml_diff>
--- a/templates/investigation_report.docx
+++ b/templates/investigation_report.docx
@@ -13,12 +13,17 @@
     </w:p>
     <w:p>
       <w:r>
-        <w:t>报告编号：{{report_no}}</w:t>
+        <w:t>贷款用途：{{loan_use}}</w:t>
       </w:r>
     </w:p>
     <w:p>
       <w:r>
-        <w:t>调查日期：{{investigation_date}}</w:t>
+        <w:t>贷款金额：{{loan_amount}}元（{{loan_amount_cn}}）</w:t>
+      </w:r>
+    </w:p>
+    <w:p>
+      <w:r>
+        <w:t>贷款期限：{{loan_term}}个月</w:t>
       </w:r>
     </w:p>
     <w:p/>
@@ -27,343 +32,12 @@
         <w:pStyle w:val="Heading1"/>
       </w:pPr>
       <w:r>
-        <w:t>一、借款主体基本情况</w:t>
-      </w:r>
-    </w:p>
-    <w:tbl>
-      <w:tblPr>
-        <w:tblStyle w:val="TableGrid"/>
-        <w:tblW w:type="auto" w:w="0"/>
-        <w:tblLook w:firstColumn="1" w:firstRow="1" w:lastColumn="0" w:lastRow="0" w:noHBand="0" w:noVBand="1" w:val="04A0"/>
-      </w:tblPr>
-      <w:tblGrid>
-        <w:gridCol w:w="2160"/>
-        <w:gridCol w:w="2160"/>
-        <w:gridCol w:w="2160"/>
-        <w:gridCol w:w="2160"/>
-      </w:tblGrid>
-      <w:tr>
-        <w:tc>
-          <w:tcPr>
-            <w:tcW w:type="dxa" w:w="2160"/>
-          </w:tcPr>
-          <w:p>
-            <w:r>
-              <w:t>姓名</w:t>
-            </w:r>
-          </w:p>
-        </w:tc>
-        <w:tc>
-          <w:tcPr>
-            <w:tcW w:type="dxa" w:w="2160"/>
-          </w:tcPr>
-          <w:p>
-            <w:r>
-              <w:t>{{main_borrower.name}}</w:t>
-            </w:r>
-          </w:p>
-        </w:tc>
-        <w:tc>
-          <w:tcPr>
-            <w:tcW w:type="dxa" w:w="2160"/>
-          </w:tcPr>
-          <w:p>
-            <w:r>
-              <w:t>性别</w:t>
-            </w:r>
-          </w:p>
-        </w:tc>
-        <w:tc>
-          <w:tcPr>
-            <w:tcW w:type="dxa" w:w="2160"/>
-          </w:tcPr>
-          <w:p>
-            <w:r>
-              <w:t>{{main_borrower.gender}}</w:t>
-            </w:r>
-          </w:p>
-        </w:tc>
-      </w:tr>
-      <w:tr>
-        <w:tc>
-          <w:tcPr>
-            <w:tcW w:type="dxa" w:w="2160"/>
-          </w:tcPr>
-          <w:p>
-            <w:r>
-              <w:t>年龄</w:t>
-            </w:r>
-          </w:p>
-        </w:tc>
-        <w:tc>
-          <w:tcPr>
-            <w:tcW w:type="dxa" w:w="2160"/>
-          </w:tcPr>
-          <w:p>
-            <w:r>
-              <w:t>{{main_borrower.age}}</w:t>
-            </w:r>
-          </w:p>
-        </w:tc>
-        <w:tc>
-          <w:tcPr>
-            <w:tcW w:type="dxa" w:w="2160"/>
-          </w:tcPr>
-          <w:p>
-            <w:r>
-              <w:t>婚姻状况</w:t>
-            </w:r>
-          </w:p>
-        </w:tc>
-        <w:tc>
-          <w:tcPr>
-            <w:tcW w:type="dxa" w:w="2160"/>
-          </w:tcPr>
-          <w:p>
-            <w:r>
-              <w:t>{{main_marital_status}}</w:t>
-            </w:r>
-          </w:p>
-        </w:tc>
-      </w:tr>
-      <w:tr>
-        <w:tc>
-          <w:tcPr>
-            <w:tcW w:type="dxa" w:w="2160"/>
-          </w:tcPr>
-          <w:p>
-            <w:r>
-              <w:t>身份证号</w:t>
-            </w:r>
-          </w:p>
-        </w:tc>
-        <w:tc>
-          <w:tcPr>
-            <w:tcW w:type="dxa" w:w="2160"/>
-          </w:tcPr>
-          <w:p>
-            <w:r>
-              <w:t>{{main_borrower.id_card}}</w:t>
-            </w:r>
-          </w:p>
-        </w:tc>
-        <w:tc>
-          <w:tcPr>
-            <w:tcW w:type="dxa" w:w="2160"/>
-          </w:tcPr>
-          <w:p>
-            <w:r>
-              <w:t>民族</w:t>
-            </w:r>
-          </w:p>
-        </w:tc>
-        <w:tc>
-          <w:tcPr>
-            <w:tcW w:type="dxa" w:w="2160"/>
-          </w:tcPr>
-          <w:p>
-            <w:r>
-              <w:t>{{main_borrower.ethnicity}}</w:t>
-            </w:r>
-          </w:p>
-        </w:tc>
-      </w:tr>
-      <w:tr>
-        <w:tc>
-          <w:tcPr>
-            <w:tcW w:type="dxa" w:w="2160"/>
-          </w:tcPr>
-          <w:p>
-            <w:r>
-              <w:t>联系电话</w:t>
-            </w:r>
-          </w:p>
-        </w:tc>
-        <w:tc>
-          <w:tcPr>
-            <w:tcW w:type="dxa" w:w="2160"/>
-          </w:tcPr>
-          <w:p>
-            <w:r>
-              <w:t>{{main_borrower.phone}}</w:t>
-            </w:r>
-          </w:p>
-        </w:tc>
-        <w:tc>
-          <w:tcPr>
-            <w:tcW w:type="dxa" w:w="2160"/>
-          </w:tcPr>
-          <w:p>
-            <w:r>
-              <w:t>学历</w:t>
-            </w:r>
-          </w:p>
-        </w:tc>
-        <w:tc>
-          <w:tcPr>
-            <w:tcW w:type="dxa" w:w="2160"/>
-          </w:tcPr>
-          <w:p>
-            <w:r>
-              <w:t>{{main_borrower.education}}</w:t>
-            </w:r>
-          </w:p>
-        </w:tc>
-      </w:tr>
-      <w:tr>
-        <w:tc>
-          <w:tcPr>
-            <w:tcW w:type="dxa" w:w="2160"/>
-          </w:tcPr>
-          <w:p>
-            <w:r>
-              <w:t>职业</w:t>
-            </w:r>
-          </w:p>
-        </w:tc>
-        <w:tc>
-          <w:tcPr>
-            <w:tcW w:type="dxa" w:w="2160"/>
-          </w:tcPr>
-          <w:p>
-            <w:r>
-              <w:t>{{main_borrower.occupation}}</w:t>
-            </w:r>
-          </w:p>
-        </w:tc>
-        <w:tc>
-          <w:tcPr>
-            <w:tcW w:type="dxa" w:w="2160"/>
-          </w:tcPr>
-          <w:p>
-            <w:r>
-              <w:t>现住址</w:t>
-            </w:r>
-          </w:p>
-        </w:tc>
-        <w:tc>
-          <w:tcPr>
-            <w:tcW w:type="dxa" w:w="2160"/>
-          </w:tcPr>
-          <w:p>
-            <w:r>
-              <w:t>{{main_borrower.address}}</w:t>
-            </w:r>
-          </w:p>
-        </w:tc>
-      </w:tr>
-      <w:tr>
-        <w:tc>
-          <w:tcPr>
-            <w:tcW w:type="dxa" w:w="2160"/>
-          </w:tcPr>
-          <w:p>
-            <w:r>
-              <w:t>配偶姓名</w:t>
-            </w:r>
-          </w:p>
-        </w:tc>
-        <w:tc>
-          <w:tcPr>
-            <w:tcW w:type="dxa" w:w="2160"/>
-          </w:tcPr>
-          <w:p>
-            <w:r>
-              <w:t>{{spouse.name}}</w:t>
-            </w:r>
-          </w:p>
-        </w:tc>
-        <w:tc>
-          <w:tcPr>
-            <w:tcW w:type="dxa" w:w="2160"/>
-          </w:tcPr>
-          <w:p>
-            <w:r>
-              <w:t>配偶身份证</w:t>
-            </w:r>
-          </w:p>
-        </w:tc>
-        <w:tc>
-          <w:tcPr>
-            <w:tcW w:type="dxa" w:w="2160"/>
-          </w:tcPr>
-          <w:p>
-            <w:r>
-              <w:t>{{spouse.id_card}}</w:t>
-            </w:r>
-          </w:p>
-        </w:tc>
-      </w:tr>
-      <w:tr>
-        <w:tc>
-          <w:tcPr>
-            <w:tcW w:type="dxa" w:w="2160"/>
-          </w:tcPr>
-          <w:p>
-            <w:r>
-              <w:t>配偶电话</w:t>
-            </w:r>
-          </w:p>
-        </w:tc>
-        <w:tc>
-          <w:tcPr>
-            <w:tcW w:type="dxa" w:w="2160"/>
-          </w:tcPr>
-          <w:p>
-            <w:r>
-              <w:t>{{spouse.phone}}</w:t>
-            </w:r>
-          </w:p>
-        </w:tc>
-        <w:tc>
-          <w:tcPr>
-            <w:tcW w:type="dxa" w:w="2160"/>
-          </w:tcPr>
-          <w:p>
-            <w:r>
-              <w:t>配偶职业</w:t>
-            </w:r>
-          </w:p>
-        </w:tc>
-        <w:tc>
-          <w:tcPr>
-            <w:tcW w:type="dxa" w:w="2160"/>
-          </w:tcPr>
-          <w:p>
-            <w:r>
-              <w:t>{{spouse.occupation}}</w:t>
-            </w:r>
-          </w:p>
-        </w:tc>
-      </w:tr>
-    </w:tbl>
-    <w:p/>
-    <w:p>
-      <w:pPr>
-        <w:pStyle w:val="Heading1"/>
-      </w:pPr>
-      <w:r>
-        <w:t>二、贷款申请情况</w:t>
+        <w:t>一、借款人情况</w:t>
       </w:r>
     </w:p>
     <w:p>
       <w:r>
-        <w:t>贷款金额：{{loan_amount}}元（大写：{{loan_amount_cn}}）</w:t>
-      </w:r>
-    </w:p>
-    <w:p>
-      <w:r>
-        <w:t>贷款期限：{{loan_term}}个月</w:t>
-      </w:r>
-    </w:p>
-    <w:p>
-      <w:r>
-        <w:t>年利率：{{annual_rate}}%</w:t>
-      </w:r>
-    </w:p>
-    <w:p>
-      <w:r>
-        <w:t>贷款用途：{{loan_use}}</w:t>
+        <w:t>{{main_borrower_summary}}</w:t>
       </w:r>
     </w:p>
     <w:p/>
@@ -372,28 +46,12 @@
         <w:pStyle w:val="Heading1"/>
       </w:pPr>
       <w:r>
-        <w:t>三、担保措施</w:t>
+        <w:t>二、共同借款人情况</w:t>
       </w:r>
     </w:p>
     <w:p>
       <w:r>
-        <w:t>3.1 抵押物情况：</w:t>
-      </w:r>
-    </w:p>
-    <w:p>
-      <w:r>
-        <w:t>{{collaterals_info}}</w:t>
-      </w:r>
-    </w:p>
-    <w:p/>
-    <w:p>
-      <w:r>
-        <w:t>3.2 担保人情况：</w:t>
-      </w:r>
-    </w:p>
-    <w:p>
-      <w:r>
-        <w:t>{{guarantors_info}}</w:t>
+        <w:t>{{joint_borrowers_summary}}</w:t>
       </w:r>
     </w:p>
     <w:p/>
@@ -402,17 +60,12 @@
         <w:pStyle w:val="Heading1"/>
       </w:pPr>
       <w:r>
-        <w:t>四、资信评估</w:t>
+        <w:t>三、担保人情况</w:t>
       </w:r>
     </w:p>
     <w:p>
       <w:r>
-        <w:t>借款人基本情况良好，具备一定还款能力。</w:t>
-      </w:r>
-    </w:p>
-    <w:p>
-      <w:r>
-        <w:t>担保措施：{{guarantee_summary}}</w:t>
+        <w:t>{{guarantors_summary}}</w:t>
       </w:r>
     </w:p>
     <w:p/>
@@ -421,25 +74,12 @@
         <w:pStyle w:val="Heading1"/>
       </w:pPr>
       <w:r>
-        <w:t>五、调查结论</w:t>
+        <w:t>四、抵押物情况</w:t>
       </w:r>
     </w:p>
     <w:p>
       <w:r>
-        <w:t>综合评估，建议{{recommendation}}。</w:t>
-      </w:r>
-    </w:p>
-    <w:p/>
-    <w:p/>
-    <w:p>
-      <w:r>
-        <w:t>调查人：_________________</w:t>
-      </w:r>
-    </w:p>
-    <w:p/>
-    <w:p>
-      <w:r>
-        <w:t>调查日期：_________________</w:t>
+        <w:t>{{collaterals_summary}}</w:t>
       </w:r>
     </w:p>
     <w:sectPr>

</xml_diff>

<commit_message>
Fix: Recreate investigation report template without complex formatting
</commit_message>
<xml_diff>
--- a/templates/investigation_report.docx
+++ b/templates/investigation_report.docx
@@ -13,17 +13,35 @@
     </w:p>
     <w:p>
       <w:r>
-        <w:t>贷款用途：{{loan_use}}</w:t>
+        <w:rPr>
+          <w:b/>
+        </w:rPr>
+        <w:t>贷款用途：</w:t>
+      </w:r>
+      <w:r>
+        <w:t>{{ loan_use }}</w:t>
       </w:r>
     </w:p>
     <w:p>
       <w:r>
-        <w:t>贷款金额：{{loan_amount}}元（{{loan_amount_cn}}）</w:t>
+        <w:rPr>
+          <w:b/>
+        </w:rPr>
+        <w:t>贷款金额：</w:t>
+      </w:r>
+      <w:r>
+        <w:t>{{ loan_amount }}元（{{ loan_amount_cn }}）</w:t>
       </w:r>
     </w:p>
     <w:p>
       <w:r>
-        <w:t>贷款期限：{{loan_term}}个月</w:t>
+        <w:rPr>
+          <w:b/>
+        </w:rPr>
+        <w:t>贷款期限：</w:t>
+      </w:r>
+      <w:r>
+        <w:t>{{ loan_term }}个月</w:t>
       </w:r>
     </w:p>
     <w:p/>
@@ -37,7 +55,7 @@
     </w:p>
     <w:p>
       <w:r>
-        <w:t>{{main_borrower_summary}}</w:t>
+        <w:t>{{ main_borrower_summary }}</w:t>
       </w:r>
     </w:p>
     <w:p/>
@@ -51,7 +69,7 @@
     </w:p>
     <w:p>
       <w:r>
-        <w:t>{{joint_borrowers_summary}}</w:t>
+        <w:t>{{ joint_borrowers_summary }}</w:t>
       </w:r>
     </w:p>
     <w:p/>
@@ -65,7 +83,7 @@
     </w:p>
     <w:p>
       <w:r>
-        <w:t>{{guarantors_summary}}</w:t>
+        <w:t>{{ guarantors_summary }}</w:t>
       </w:r>
     </w:p>
     <w:p/>
@@ -79,7 +97,7 @@
     </w:p>
     <w:p>
       <w:r>
-        <w:t>{{collaterals_summary}}</w:t>
+        <w:t>{{ collaterals_summary }}</w:t>
       </w:r>
     </w:p>
     <w:sectPr>

</xml_diff>